<commit_message>
doc avant projet, (etude d'opportunité et de faisabilité)
</commit_message>
<xml_diff>
--- a/Avant Projet/Etude d'opportunité et de faisabilité RSmart.docx
+++ b/Avant Projet/Etude d'opportunité et de faisabilité RSmart.docx
@@ -85,6 +85,7 @@
         </w:rPr>
         <w:t xml:space="preserve">Projet </w:t>
       </w:r>
+      <w:proofErr w:type="spellStart"/>
       <w:r>
         <w:rPr>
           <w:rStyle w:val="StyleTitreLatin36ptCar"/>
@@ -92,6 +93,7 @@
         </w:rPr>
         <w:t>RSmart</w:t>
       </w:r>
+      <w:proofErr w:type="spellEnd"/>
     </w:p>
     <w:p>
       <w:pPr>
@@ -100,29 +102,15 @@
           <w:szCs w:val="56"/>
         </w:rPr>
       </w:pPr>
-      <w:r>
-        <w:fldChar w:fldCharType="begin"/>
-      </w:r>
-      <w:r>
-        <w:instrText xml:space="preserve"> DOCPROPERTY  Title  \* MERGEFORMAT </w:instrText>
-      </w:r>
-      <w:r>
-        <w:fldChar w:fldCharType="separate"/>
-      </w:r>
-      <w:r>
-        <w:rPr>
-          <w:rStyle w:val="TitreProjetCar"/>
-          <w:szCs w:val="56"/>
-        </w:rPr>
-        <w:t>Etude d'opportunité et de faisabilité</w:t>
-      </w:r>
-      <w:r>
-        <w:rPr>
-          <w:rStyle w:val="TitreProjetCar"/>
-          <w:szCs w:val="56"/>
-        </w:rPr>
-        <w:fldChar w:fldCharType="end"/>
-      </w:r>
+      <w:fldSimple w:instr=" DOCPROPERTY  Title  \* MERGEFORMAT ">
+        <w:r>
+          <w:rPr>
+            <w:rStyle w:val="TitreProjetCar"/>
+            <w:szCs w:val="56"/>
+          </w:rPr>
+          <w:t>Etude d'opportunité et de faisabilité</w:t>
+        </w:r>
+      </w:fldSimple>
       <w:r>
         <w:rPr>
           <w:rStyle w:val="StyleTitreLatin36ptCar"/>
@@ -143,24 +131,14 @@
       <w:r>
         <w:t xml:space="preserve">Version </w:t>
       </w:r>
-      <w:r>
-        <w:fldChar w:fldCharType="begin"/>
-      </w:r>
-      <w:r>
-        <w:instrText xml:space="preserve"> DOCPROPERTY  Version  \* MERGEFORMAT </w:instrText>
-      </w:r>
-      <w:r>
-        <w:fldChar w:fldCharType="separate"/>
-      </w:r>
-      <w:r>
-        <w:t>1.</w:t>
-      </w:r>
-      <w:r>
-        <w:t>0</w:t>
-      </w:r>
-      <w:r>
-        <w:fldChar w:fldCharType="end"/>
-      </w:r>
+      <w:fldSimple w:instr=" DOCPROPERTY  Version  \* MERGEFORMAT ">
+        <w:r>
+          <w:t>1.</w:t>
+        </w:r>
+        <w:r>
+          <w:t>0</w:t>
+        </w:r>
+      </w:fldSimple>
     </w:p>
     <w:p>
       <w:pPr>
@@ -174,39 +152,26 @@
       <w:pPr>
         <w:jc w:val="center"/>
       </w:pPr>
-      <w:r>
-        <w:fldChar w:fldCharType="begin"/>
-      </w:r>
-      <w:r>
-        <w:instrText xml:space="preserve"> DOCPROPERTY  Date  \* MERGEFORMAT </w:instrText>
-      </w:r>
-      <w:r>
-        <w:fldChar w:fldCharType="separate"/>
-      </w:r>
-      <w:r>
-        <w:rPr>
-          <w:sz w:val="28"/>
-        </w:rPr>
-        <w:t>31</w:t>
-      </w:r>
-      <w:r>
-        <w:rPr>
-          <w:sz w:val="28"/>
-        </w:rPr>
-        <w:t>/03/201</w:t>
-      </w:r>
-      <w:r>
-        <w:rPr>
-          <w:sz w:val="28"/>
-        </w:rPr>
-        <w:t>5</w:t>
-      </w:r>
-      <w:r>
-        <w:rPr>
-          <w:sz w:val="28"/>
-        </w:rPr>
-        <w:fldChar w:fldCharType="end"/>
-      </w:r>
+      <w:fldSimple w:instr=" DOCPROPERTY  Date  \* MERGEFORMAT ">
+        <w:r>
+          <w:rPr>
+            <w:sz w:val="28"/>
+          </w:rPr>
+          <w:t>31</w:t>
+        </w:r>
+        <w:r>
+          <w:rPr>
+            <w:sz w:val="28"/>
+          </w:rPr>
+          <w:t>/03/201</w:t>
+        </w:r>
+        <w:r>
+          <w:rPr>
+            <w:sz w:val="28"/>
+          </w:rPr>
+          <w:t>5</w:t>
+        </w:r>
+      </w:fldSimple>
     </w:p>
     <w:p>
       <w:pPr>
@@ -1693,84 +1658,375 @@
       <w:bookmarkEnd w:id="1"/>
     </w:p>
     <w:p>
+      <w:pPr>
+        <w:spacing w:after="0" w:line="240" w:lineRule="auto"/>
+        <w:rPr>
+          <w:rFonts w:ascii="Calibri" w:eastAsia="Times New Roman" w:hAnsi="Calibri" w:cs="Times New Roman"/>
+          <w:color w:val="000000"/>
+          <w:sz w:val="24"/>
+          <w:szCs w:val="24"/>
+          <w:lang w:eastAsia="fr-FR"/>
+        </w:rPr>
+      </w:pPr>
+      <w:r>
+        <w:rPr>
+          <w:rFonts w:ascii="Calibri" w:eastAsia="Times New Roman" w:hAnsi="Calibri" w:cs="Times New Roman"/>
+          <w:color w:val="000000"/>
+          <w:sz w:val="24"/>
+          <w:szCs w:val="24"/>
+          <w:lang w:eastAsia="fr-FR"/>
+        </w:rPr>
+        <w:t>Les objectifs de notre projet sont les suivants :</w:t>
+      </w:r>
+    </w:p>
+    <w:p>
+      <w:pPr>
+        <w:spacing w:after="0" w:line="240" w:lineRule="auto"/>
+        <w:rPr>
+          <w:rFonts w:ascii="Calibri" w:eastAsia="Times New Roman" w:hAnsi="Calibri" w:cs="Times New Roman"/>
+          <w:color w:val="000000"/>
+          <w:sz w:val="24"/>
+          <w:szCs w:val="24"/>
+          <w:lang w:eastAsia="fr-FR"/>
+        </w:rPr>
+      </w:pPr>
+    </w:p>
+    <w:p>
+      <w:pPr>
+        <w:spacing w:after="0" w:line="240" w:lineRule="auto"/>
+        <w:rPr>
+          <w:rFonts w:ascii="Calibri" w:eastAsia="Times New Roman" w:hAnsi="Calibri" w:cs="Times New Roman"/>
+          <w:color w:val="000000"/>
+          <w:sz w:val="24"/>
+          <w:szCs w:val="24"/>
+          <w:lang w:eastAsia="fr-FR"/>
+        </w:rPr>
+      </w:pPr>
+      <w:r>
+        <w:rPr>
+          <w:rFonts w:ascii="Calibri" w:eastAsia="Times New Roman" w:hAnsi="Calibri" w:cs="Times New Roman"/>
+          <w:color w:val="000000"/>
+          <w:sz w:val="24"/>
+          <w:szCs w:val="24"/>
+          <w:lang w:eastAsia="fr-FR"/>
+        </w:rPr>
+        <w:t xml:space="preserve">-          Contrôler le robot grâce à une carte </w:t>
+      </w:r>
+      <w:proofErr w:type="spellStart"/>
+      <w:r>
+        <w:rPr>
+          <w:rFonts w:ascii="Calibri" w:eastAsia="Times New Roman" w:hAnsi="Calibri" w:cs="Times New Roman"/>
+          <w:color w:val="000000"/>
+          <w:sz w:val="24"/>
+          <w:szCs w:val="24"/>
+          <w:lang w:eastAsia="fr-FR"/>
+        </w:rPr>
+        <w:t>NetDuino</w:t>
+      </w:r>
+      <w:proofErr w:type="spellEnd"/>
+      <w:r>
+        <w:rPr>
+          <w:rFonts w:ascii="Calibri" w:eastAsia="Times New Roman" w:hAnsi="Calibri" w:cs="Times New Roman"/>
+          <w:color w:val="000000"/>
+          <w:sz w:val="24"/>
+          <w:szCs w:val="24"/>
+          <w:lang w:eastAsia="fr-FR"/>
+        </w:rPr>
+        <w:t>.</w:t>
+      </w:r>
+    </w:p>
+    <w:p>
+      <w:pPr>
+        <w:spacing w:after="0" w:line="240" w:lineRule="auto"/>
+        <w:rPr>
+          <w:rFonts w:ascii="Calibri" w:eastAsia="Times New Roman" w:hAnsi="Calibri" w:cs="Times New Roman"/>
+          <w:color w:val="000000"/>
+          <w:sz w:val="24"/>
+          <w:szCs w:val="24"/>
+          <w:lang w:eastAsia="fr-FR"/>
+        </w:rPr>
+      </w:pPr>
+      <w:r>
+        <w:rPr>
+          <w:rFonts w:ascii="Calibri" w:eastAsia="Times New Roman" w:hAnsi="Calibri" w:cs="Times New Roman"/>
+          <w:color w:val="000000"/>
+          <w:sz w:val="24"/>
+          <w:szCs w:val="24"/>
+          <w:lang w:eastAsia="fr-FR"/>
+        </w:rPr>
+        <w:t>-          Pouvoir détecter son environnement (murs, portes etc…).</w:t>
+      </w:r>
+    </w:p>
+    <w:p>
+      <w:pPr>
+        <w:spacing w:after="0" w:line="240" w:lineRule="auto"/>
+        <w:rPr>
+          <w:rFonts w:ascii="Calibri" w:eastAsia="Times New Roman" w:hAnsi="Calibri" w:cs="Times New Roman"/>
+          <w:color w:val="000000"/>
+          <w:sz w:val="24"/>
+          <w:szCs w:val="24"/>
+          <w:lang w:eastAsia="fr-FR"/>
+        </w:rPr>
+      </w:pPr>
+      <w:r>
+        <w:rPr>
+          <w:rFonts w:ascii="Calibri" w:eastAsia="Times New Roman" w:hAnsi="Calibri" w:cs="Times New Roman"/>
+          <w:color w:val="000000"/>
+          <w:sz w:val="24"/>
+          <w:szCs w:val="24"/>
+          <w:lang w:eastAsia="fr-FR"/>
+        </w:rPr>
+        <w:t>-          Pouvoir connaitre sa position dans l’environnement.</w:t>
+      </w:r>
+    </w:p>
+    <w:p>
+      <w:pPr>
+        <w:spacing w:after="0" w:line="240" w:lineRule="auto"/>
+        <w:rPr>
+          <w:rFonts w:ascii="Calibri" w:eastAsia="Times New Roman" w:hAnsi="Calibri" w:cs="Times New Roman"/>
+          <w:color w:val="000000"/>
+          <w:sz w:val="24"/>
+          <w:szCs w:val="24"/>
+          <w:lang w:eastAsia="fr-FR"/>
+        </w:rPr>
+      </w:pPr>
+      <w:r>
+        <w:rPr>
+          <w:rFonts w:ascii="Calibri" w:eastAsia="Times New Roman" w:hAnsi="Calibri" w:cs="Times New Roman"/>
+          <w:color w:val="000000"/>
+          <w:sz w:val="24"/>
+          <w:szCs w:val="24"/>
+          <w:lang w:eastAsia="fr-FR"/>
+        </w:rPr>
+        <w:t>-          Réaliser une cartographie de son environnement.</w:t>
+      </w:r>
+    </w:p>
+    <w:p>
+      <w:pPr>
+        <w:spacing w:after="0" w:line="240" w:lineRule="auto"/>
+        <w:rPr>
+          <w:rFonts w:ascii="Calibri" w:eastAsia="Times New Roman" w:hAnsi="Calibri" w:cs="Times New Roman"/>
+          <w:color w:val="000000"/>
+          <w:sz w:val="24"/>
+          <w:szCs w:val="24"/>
+          <w:lang w:eastAsia="fr-FR"/>
+        </w:rPr>
+      </w:pPr>
+      <w:r>
+        <w:rPr>
+          <w:rFonts w:ascii="Calibri" w:eastAsia="Times New Roman" w:hAnsi="Calibri" w:cs="Times New Roman"/>
+          <w:color w:val="000000"/>
+          <w:sz w:val="24"/>
+          <w:szCs w:val="24"/>
+          <w:lang w:eastAsia="fr-FR"/>
+        </w:rPr>
+        <w:t>-          Communiquer avec un serveur afin de pouvoir effectuer de plus lourdes taches.</w:t>
+      </w:r>
+    </w:p>
+    <w:p>
+      <w:pPr>
+        <w:spacing w:after="0" w:line="240" w:lineRule="auto"/>
+        <w:rPr>
+          <w:rFonts w:ascii="Calibri" w:eastAsia="Times New Roman" w:hAnsi="Calibri" w:cs="Times New Roman"/>
+          <w:color w:val="000000"/>
+          <w:sz w:val="24"/>
+          <w:szCs w:val="24"/>
+          <w:lang w:eastAsia="fr-FR"/>
+        </w:rPr>
+      </w:pPr>
+      <w:r>
+        <w:rPr>
+          <w:rFonts w:ascii="Calibri" w:eastAsia="Times New Roman" w:hAnsi="Calibri" w:cs="Times New Roman"/>
+          <w:color w:val="000000"/>
+          <w:sz w:val="24"/>
+          <w:szCs w:val="24"/>
+          <w:lang w:eastAsia="fr-FR"/>
+        </w:rPr>
+        <w:t>-          Pouvoir tracer un chemin prédéfini et le suivre : le déplacement du robot suivra des courbes (</w:t>
+      </w:r>
+      <w:proofErr w:type="spellStart"/>
+      <w:r>
+        <w:rPr>
+          <w:rFonts w:ascii="Calibri" w:eastAsia="Times New Roman" w:hAnsi="Calibri" w:cs="Times New Roman"/>
+          <w:color w:val="000000"/>
+          <w:sz w:val="24"/>
+          <w:szCs w:val="24"/>
+          <w:lang w:eastAsia="fr-FR"/>
+        </w:rPr>
+        <w:t>splines</w:t>
+      </w:r>
+      <w:proofErr w:type="spellEnd"/>
+      <w:r>
+        <w:rPr>
+          <w:rFonts w:ascii="Calibri" w:eastAsia="Times New Roman" w:hAnsi="Calibri" w:cs="Times New Roman"/>
+          <w:color w:val="000000"/>
+          <w:sz w:val="24"/>
+          <w:szCs w:val="24"/>
+          <w:lang w:eastAsia="fr-FR"/>
+        </w:rPr>
+        <w:t>).</w:t>
+      </w:r>
+    </w:p>
+    <w:p>
+      <w:pPr>
+        <w:spacing w:after="0" w:line="240" w:lineRule="auto"/>
+        <w:rPr>
+          <w:rFonts w:ascii="Calibri" w:eastAsia="Times New Roman" w:hAnsi="Calibri" w:cs="Times New Roman"/>
+          <w:color w:val="000000"/>
+          <w:sz w:val="24"/>
+          <w:szCs w:val="24"/>
+          <w:lang w:eastAsia="fr-FR"/>
+        </w:rPr>
+      </w:pPr>
+      <w:r>
+        <w:rPr>
+          <w:rFonts w:ascii="Calibri" w:eastAsia="Times New Roman" w:hAnsi="Calibri" w:cs="Times New Roman"/>
+          <w:color w:val="000000"/>
+          <w:sz w:val="24"/>
+          <w:szCs w:val="24"/>
+          <w:lang w:eastAsia="fr-FR"/>
+        </w:rPr>
+        <w:t>-          Mettre en place une reconnaissance vocale.</w:t>
+      </w:r>
+    </w:p>
+    <w:p>
+      <w:pPr>
+        <w:spacing w:after="0" w:line="240" w:lineRule="auto"/>
+        <w:rPr>
+          <w:rFonts w:ascii="Calibri" w:eastAsia="Times New Roman" w:hAnsi="Calibri" w:cs="Times New Roman"/>
+          <w:color w:val="000000"/>
+          <w:sz w:val="24"/>
+          <w:szCs w:val="24"/>
+          <w:lang w:eastAsia="fr-FR"/>
+        </w:rPr>
+      </w:pPr>
+      <w:r>
+        <w:rPr>
+          <w:rFonts w:ascii="Calibri" w:eastAsia="Times New Roman" w:hAnsi="Calibri" w:cs="Times New Roman"/>
+          <w:color w:val="000000"/>
+          <w:sz w:val="24"/>
+          <w:szCs w:val="24"/>
+          <w:lang w:eastAsia="fr-FR"/>
+        </w:rPr>
+        <w:t>-          Mettre en place un écran ou des enceintes pour communiquer des informations.</w:t>
+      </w:r>
+    </w:p>
+    <w:p>
+      <w:pPr>
+        <w:spacing w:after="0" w:line="240" w:lineRule="auto"/>
+        <w:rPr>
+          <w:rFonts w:ascii="Calibri" w:eastAsia="Times New Roman" w:hAnsi="Calibri" w:cs="Times New Roman"/>
+          <w:color w:val="000000"/>
+          <w:sz w:val="24"/>
+          <w:szCs w:val="24"/>
+          <w:lang w:eastAsia="fr-FR"/>
+        </w:rPr>
+      </w:pPr>
+      <w:r>
+        <w:rPr>
+          <w:rFonts w:ascii="Calibri" w:eastAsia="Times New Roman" w:hAnsi="Calibri" w:cs="Times New Roman"/>
+          <w:color w:val="000000"/>
+          <w:sz w:val="24"/>
+          <w:szCs w:val="24"/>
+          <w:lang w:eastAsia="fr-FR"/>
+        </w:rPr>
+        <w:t xml:space="preserve"> </w:t>
+      </w:r>
+    </w:p>
+    <w:p>
+      <w:pPr>
+        <w:spacing w:after="0" w:line="240" w:lineRule="auto"/>
+        <w:rPr>
+          <w:rFonts w:ascii="Calibri" w:eastAsia="Times New Roman" w:hAnsi="Calibri" w:cs="Times New Roman"/>
+          <w:color w:val="000000"/>
+          <w:sz w:val="24"/>
+          <w:szCs w:val="24"/>
+          <w:lang w:eastAsia="fr-FR"/>
+        </w:rPr>
+      </w:pPr>
+      <w:r>
+        <w:rPr>
+          <w:rFonts w:ascii="Calibri" w:eastAsia="Times New Roman" w:hAnsi="Calibri" w:cs="Times New Roman"/>
+          <w:color w:val="000000"/>
+          <w:sz w:val="24"/>
+          <w:szCs w:val="24"/>
+          <w:lang w:eastAsia="fr-FR"/>
+        </w:rPr>
+        <w:t> </w:t>
+      </w:r>
+    </w:p>
+    <w:p/>
+    <w:p>
+      <w:pPr>
+        <w:pStyle w:val="Titre1"/>
+      </w:pPr>
+      <w:bookmarkStart w:id="2" w:name="_Toc415585125"/>
+      <w:r>
+        <w:t>Opportunité</w:t>
+      </w:r>
+      <w:bookmarkEnd w:id="2"/>
+    </w:p>
+    <w:p>
+      <w:pPr>
+        <w:pStyle w:val="Titre2"/>
+      </w:pPr>
+      <w:bookmarkStart w:id="3" w:name="_Toc415585126"/>
+      <w:r>
+        <w:t>Contexte initial et historique</w:t>
+      </w:r>
+      <w:bookmarkEnd w:id="3"/>
+    </w:p>
+    <w:p>
       <w:r>
         <w:pict>
           <v:shapetype id="_x0000_t202" coordsize="21600,21600" o:spt="202" path="m,l,21600r21600,l21600,xe">
             <v:stroke joinstyle="miter"/>
             <v:path gradientshapeok="t" o:connecttype="rect"/>
           </v:shapetype>
-          <v:shape id="_x0000_s1034" type="#_x0000_t202" style="width:481.6pt;height:23.25pt;mso-left-percent:-10001;mso-top-percent:-10001;mso-position-horizontal:absolute;mso-position-horizontal-relative:char;mso-position-vertical:absolute;mso-position-vertical-relative:line;mso-left-percent:-10001;mso-top-percent:-10001;mso-width-relative:margin;mso-height-relative:margin" fillcolor="#9bbb59 [3206]" strokecolor="#f2f2f2 [3041]" strokeweight="3pt">
-            <v:shadow on="t" type="perspective" color="#4e6128 [1606]" opacity=".5" offset="1pt" offset2="-1pt"/>
-            <v:textbox>
-              <w:txbxContent>
-                <w:p>
-                  <w:r>
-                    <w:t>Identifiez 5 ou 6 objectifs de votre projet, précisez-les sous forme S.M.A.R.T.</w:t>
-                  </w:r>
-                </w:p>
-                <w:p/>
-              </w:txbxContent>
-            </v:textbox>
-            <w10:wrap type="none"/>
-            <w10:anchorlock/>
-          </v:shape>
-        </w:pict>
-      </w:r>
-    </w:p>
-    <w:p>
-      <w:pPr>
-        <w:pStyle w:val="Titre1"/>
-      </w:pPr>
-      <w:bookmarkStart w:id="2" w:name="_Toc415585125"/>
-      <w:r>
-        <w:t>Opportunité</w:t>
-      </w:r>
-      <w:bookmarkEnd w:id="2"/>
-    </w:p>
-    <w:p>
-      <w:pPr>
-        <w:pStyle w:val="Titre2"/>
-      </w:pPr>
-      <w:bookmarkStart w:id="3" w:name="_Toc415585126"/>
-      <w:r>
-        <w:t>Contexte initial et historique</w:t>
-      </w:r>
-      <w:bookmarkEnd w:id="3"/>
-    </w:p>
-    <w:p>
-      <w:r>
-        <w:pict>
           <v:shape id="_x0000_s1033" type="#_x0000_t202" style="width:481.6pt;height:23.25pt;mso-left-percent:-10001;mso-top-percent:-10001;mso-position-horizontal:absolute;mso-position-horizontal-relative:char;mso-position-vertical:absolute;mso-position-vertical-relative:line;mso-left-percent:-10001;mso-top-percent:-10001;mso-width-relative:margin;mso-height-relative:margin" fillcolor="#9bbb59 [3206]" strokecolor="#f2f2f2 [3041]" strokeweight="3pt">
             <v:shadow on="t" type="perspective" color="#4e6128 [1606]" opacity=".5" offset="1pt" offset2="-1pt"/>
             <v:textbox>
               <w:txbxContent>
                 <w:p>
                   <w:r>
-                    <w:t>Précisez le contexte, l’or</w:t>
-                  </w:r>
-                  <w:bookmarkStart w:id="4" w:name="_GoBack"/>
-                  <w:bookmarkEnd w:id="4"/>
-                  <w:r>
-                    <w:t>igine du projet, et s’il y a lieu, l’historique du projet.</w:t>
+                    <w:t>Précisez le contexte, l’origine du projet, et s’il y a lieu, l’historique du projet.</w:t>
                   </w:r>
                 </w:p>
               </w:txbxContent>
             </v:textbox>
-            <w10:wrap type="none"/>
             <w10:anchorlock/>
           </v:shape>
         </w:pict>
       </w:r>
     </w:p>
     <w:p>
+      <w:r>
+        <w:t>Notre projet s’agit d’un projet de robotique. C’est un projet qui était tenter le Semestre dernier par des étudiants de Semestre 5 et qui n’a pas vu le jour car ils n’ont pas réussi leur objectifs.</w:t>
+      </w:r>
+    </w:p>
+    <w:p>
+      <w:r>
+        <w:t xml:space="preserve">Nous </w:t>
+      </w:r>
+      <w:r>
+        <w:t>fai</w:t>
+      </w:r>
+      <w:r>
+        <w:t xml:space="preserve">sons ce projet pour permettre à notre école IN’TECH INFO de </w:t>
+      </w:r>
+      <w:r>
+        <w:t>découvrir la robotique et pouvoir mettre en place une filière de robotique.</w:t>
+      </w:r>
+    </w:p>
+    <w:p>
       <w:pPr>
         <w:pStyle w:val="Titre2"/>
       </w:pPr>
-      <w:bookmarkStart w:id="5" w:name="_Toc415585127"/>
+      <w:bookmarkStart w:id="4" w:name="_Toc415585127"/>
       <w:r>
         <w:t>Périmètre du projet</w:t>
       </w:r>
-      <w:bookmarkEnd w:id="5"/>
+      <w:bookmarkEnd w:id="4"/>
     </w:p>
     <w:p>
       <w:r>
@@ -1787,7 +2043,6 @@
                 <w:p/>
               </w:txbxContent>
             </v:textbox>
-            <w10:wrap type="none"/>
             <w10:anchorlock/>
           </v:shape>
         </w:pict>
@@ -1797,11 +2052,11 @@
       <w:pPr>
         <w:pStyle w:val="Titre2"/>
       </w:pPr>
-      <w:bookmarkStart w:id="6" w:name="_Toc415585128"/>
+      <w:bookmarkStart w:id="5" w:name="_Toc415585128"/>
       <w:r>
         <w:t>Vision à plus long terme et impact sur l’existant</w:t>
       </w:r>
-      <w:bookmarkEnd w:id="6"/>
+      <w:bookmarkEnd w:id="5"/>
     </w:p>
     <w:p>
       <w:r>
@@ -1818,21 +2073,61 @@
                 <w:p/>
               </w:txbxContent>
             </v:textbox>
-            <w10:wrap type="none"/>
             <w10:anchorlock/>
           </v:shape>
         </w:pict>
       </w:r>
     </w:p>
     <w:p>
+      <w:r>
+        <w:t xml:space="preserve">R-Smart est un projet qui peut vivre longtemps car nous pouvons ajouter plusieurs fonctionnalités et qui peut </w:t>
+      </w:r>
+      <w:r>
+        <w:t>être</w:t>
+      </w:r>
+      <w:r>
+        <w:t xml:space="preserve"> </w:t>
+      </w:r>
+      <w:proofErr w:type="gramStart"/>
+      <w:r>
+        <w:t>modifier</w:t>
+      </w:r>
+      <w:proofErr w:type="gramEnd"/>
+      <w:r>
+        <w:t xml:space="preserve"> et optimiser.</w:t>
+      </w:r>
+    </w:p>
+    <w:p>
+      <w:r>
+        <w:lastRenderedPageBreak/>
+        <w:t xml:space="preserve">Le robot </w:t>
+      </w:r>
+      <w:proofErr w:type="spellStart"/>
+      <w:r>
+        <w:t>etant</w:t>
+      </w:r>
+      <w:proofErr w:type="spellEnd"/>
+      <w:r>
+        <w:t xml:space="preserve"> </w:t>
+      </w:r>
+      <w:proofErr w:type="spellStart"/>
+      <w:r>
+        <w:t>evolutif</w:t>
+      </w:r>
+      <w:proofErr w:type="spellEnd"/>
+      <w:r>
+        <w:t>, il nous permettra d’y rajouter des nouveaux composants ou accessoires afin de l’améliorer.</w:t>
+      </w:r>
+    </w:p>
+    <w:p>
       <w:pPr>
         <w:pStyle w:val="Titre2"/>
       </w:pPr>
-      <w:bookmarkStart w:id="7" w:name="_Toc415585129"/>
+      <w:bookmarkStart w:id="6" w:name="_Toc415585129"/>
       <w:r>
         <w:t>S.W.O.T.</w:t>
       </w:r>
-      <w:bookmarkEnd w:id="7"/>
+      <w:bookmarkEnd w:id="6"/>
     </w:p>
     <w:p>
       <w:r>
@@ -1848,21 +2143,539 @@
                 </w:p>
               </w:txbxContent>
             </v:textbox>
-            <w10:wrap type="none"/>
             <w10:anchorlock/>
           </v:shape>
         </w:pict>
       </w:r>
     </w:p>
+    <w:tbl>
+      <w:tblPr>
+        <w:tblStyle w:val="Grilledutableau1"/>
+        <w:tblW w:w="0" w:type="auto"/>
+        <w:tblLook w:val="04A0" w:firstRow="1" w:lastRow="0" w:firstColumn="1" w:lastColumn="0" w:noHBand="0" w:noVBand="1"/>
+      </w:tblPr>
+      <w:tblGrid>
+        <w:gridCol w:w="4531"/>
+        <w:gridCol w:w="4531"/>
+      </w:tblGrid>
+      <w:tr>
+        <w:tc>
+          <w:tcPr>
+            <w:tcW w:w="4531" w:type="dxa"/>
+            <w:shd w:val="clear" w:color="auto" w:fill="D9D9D9"/>
+          </w:tcPr>
+          <w:p>
+            <w:pPr>
+              <w:jc w:val="center"/>
+              <w:rPr>
+                <w:rFonts w:ascii="Calibri" w:eastAsia="Calibri" w:hAnsi="Calibri" w:cs="Times New Roman"/>
+                <w:sz w:val="28"/>
+                <w:szCs w:val="28"/>
+              </w:rPr>
+            </w:pPr>
+            <w:r>
+              <w:rPr>
+                <w:rFonts w:ascii="Calibri" w:eastAsia="Calibri" w:hAnsi="Calibri" w:cs="Times New Roman"/>
+                <w:sz w:val="28"/>
+                <w:szCs w:val="28"/>
+              </w:rPr>
+              <w:t>FORCES</w:t>
+            </w:r>
+          </w:p>
+        </w:tc>
+        <w:tc>
+          <w:tcPr>
+            <w:tcW w:w="4531" w:type="dxa"/>
+            <w:shd w:val="clear" w:color="auto" w:fill="D9D9D9"/>
+          </w:tcPr>
+          <w:p>
+            <w:pPr>
+              <w:jc w:val="center"/>
+              <w:rPr>
+                <w:rFonts w:ascii="Calibri" w:eastAsia="Calibri" w:hAnsi="Calibri" w:cs="Times New Roman"/>
+                <w:sz w:val="28"/>
+                <w:szCs w:val="28"/>
+              </w:rPr>
+            </w:pPr>
+            <w:r>
+              <w:rPr>
+                <w:rFonts w:ascii="Calibri" w:eastAsia="Calibri" w:hAnsi="Calibri" w:cs="Times New Roman"/>
+                <w:sz w:val="28"/>
+                <w:szCs w:val="28"/>
+              </w:rPr>
+              <w:t>FAIBLESSES</w:t>
+            </w:r>
+          </w:p>
+        </w:tc>
+      </w:tr>
+      <w:tr>
+        <w:tc>
+          <w:tcPr>
+            <w:tcW w:w="4531" w:type="dxa"/>
+          </w:tcPr>
+          <w:p>
+            <w:pPr>
+              <w:jc w:val="center"/>
+              <w:rPr>
+                <w:rFonts w:ascii="Calibri" w:eastAsia="Calibri" w:hAnsi="Calibri" w:cs="Times New Roman"/>
+              </w:rPr>
+            </w:pPr>
+            <w:r>
+              <w:rPr>
+                <w:rFonts w:ascii="Calibri" w:eastAsia="Calibri" w:hAnsi="Calibri" w:cs="Times New Roman"/>
+              </w:rPr>
+              <w:t>Motivation de l’équipe</w:t>
+            </w:r>
+          </w:p>
+        </w:tc>
+        <w:tc>
+          <w:tcPr>
+            <w:tcW w:w="4531" w:type="dxa"/>
+          </w:tcPr>
+          <w:p>
+            <w:pPr>
+              <w:jc w:val="center"/>
+              <w:rPr>
+                <w:rFonts w:ascii="Calibri" w:eastAsia="Calibri" w:hAnsi="Calibri" w:cs="Times New Roman"/>
+              </w:rPr>
+            </w:pPr>
+            <w:r>
+              <w:rPr>
+                <w:rFonts w:ascii="Calibri" w:eastAsia="Calibri" w:hAnsi="Calibri" w:cs="Times New Roman"/>
+              </w:rPr>
+              <w:t>Aucune compétence en électronique</w:t>
+            </w:r>
+          </w:p>
+        </w:tc>
+      </w:tr>
+      <w:tr>
+        <w:tc>
+          <w:tcPr>
+            <w:tcW w:w="4531" w:type="dxa"/>
+          </w:tcPr>
+          <w:p>
+            <w:pPr>
+              <w:jc w:val="center"/>
+              <w:rPr>
+                <w:rFonts w:ascii="Calibri" w:eastAsia="Calibri" w:hAnsi="Calibri" w:cs="Times New Roman"/>
+              </w:rPr>
+            </w:pPr>
+            <w:r>
+              <w:rPr>
+                <w:rFonts w:ascii="Calibri" w:eastAsia="Calibri" w:hAnsi="Calibri" w:cs="Times New Roman"/>
+              </w:rPr>
+              <w:t>Motivation du client</w:t>
+            </w:r>
+          </w:p>
+        </w:tc>
+        <w:tc>
+          <w:tcPr>
+            <w:tcW w:w="4531" w:type="dxa"/>
+          </w:tcPr>
+          <w:p>
+            <w:pPr>
+              <w:jc w:val="center"/>
+              <w:rPr>
+                <w:rFonts w:ascii="Calibri" w:eastAsia="Calibri" w:hAnsi="Calibri" w:cs="Times New Roman"/>
+              </w:rPr>
+            </w:pPr>
+          </w:p>
+        </w:tc>
+      </w:tr>
+      <w:tr>
+        <w:tc>
+          <w:tcPr>
+            <w:tcW w:w="4531" w:type="dxa"/>
+          </w:tcPr>
+          <w:p>
+            <w:pPr>
+              <w:jc w:val="center"/>
+              <w:rPr>
+                <w:rFonts w:ascii="Calibri" w:eastAsia="Calibri" w:hAnsi="Calibri" w:cs="Times New Roman"/>
+              </w:rPr>
+            </w:pPr>
+            <w:r>
+              <w:rPr>
+                <w:rFonts w:ascii="Calibri" w:eastAsia="Calibri" w:hAnsi="Calibri" w:cs="Times New Roman"/>
+              </w:rPr>
+              <w:t>Financement immédiat</w:t>
+            </w:r>
+          </w:p>
+        </w:tc>
+        <w:tc>
+          <w:tcPr>
+            <w:tcW w:w="4531" w:type="dxa"/>
+          </w:tcPr>
+          <w:p>
+            <w:pPr>
+              <w:jc w:val="center"/>
+              <w:rPr>
+                <w:rFonts w:ascii="Calibri" w:eastAsia="Calibri" w:hAnsi="Calibri" w:cs="Times New Roman"/>
+              </w:rPr>
+            </w:pPr>
+          </w:p>
+        </w:tc>
+      </w:tr>
+      <w:tr>
+        <w:tc>
+          <w:tcPr>
+            <w:tcW w:w="4531" w:type="dxa"/>
+          </w:tcPr>
+          <w:p>
+            <w:pPr>
+              <w:jc w:val="center"/>
+              <w:rPr>
+                <w:rFonts w:ascii="Calibri" w:eastAsia="Calibri" w:hAnsi="Calibri" w:cs="Times New Roman"/>
+              </w:rPr>
+            </w:pPr>
+            <w:r>
+              <w:rPr>
+                <w:rFonts w:ascii="Calibri" w:eastAsia="Calibri" w:hAnsi="Calibri" w:cs="Times New Roman"/>
+              </w:rPr>
+              <w:t>Compétences techniques de membres de groupe</w:t>
+            </w:r>
+          </w:p>
+        </w:tc>
+        <w:tc>
+          <w:tcPr>
+            <w:tcW w:w="4531" w:type="dxa"/>
+          </w:tcPr>
+          <w:p>
+            <w:pPr>
+              <w:jc w:val="center"/>
+              <w:rPr>
+                <w:rFonts w:ascii="Calibri" w:eastAsia="Calibri" w:hAnsi="Calibri" w:cs="Times New Roman"/>
+              </w:rPr>
+            </w:pPr>
+          </w:p>
+        </w:tc>
+      </w:tr>
+      <w:tr>
+        <w:tc>
+          <w:tcPr>
+            <w:tcW w:w="4531" w:type="dxa"/>
+          </w:tcPr>
+          <w:p>
+            <w:pPr>
+              <w:jc w:val="center"/>
+              <w:rPr>
+                <w:rFonts w:ascii="Calibri" w:eastAsia="Calibri" w:hAnsi="Calibri" w:cs="Times New Roman"/>
+              </w:rPr>
+            </w:pPr>
+            <w:r>
+              <w:rPr>
+                <w:rFonts w:ascii="Calibri" w:eastAsia="Calibri" w:hAnsi="Calibri" w:cs="Times New Roman"/>
+              </w:rPr>
+              <w:t xml:space="preserve">Equipe soudé </w:t>
+            </w:r>
+            <w:r>
+              <w:rPr>
+                <w:rFonts w:ascii="Calibri" w:eastAsia="Calibri" w:hAnsi="Calibri" w:cs="Times New Roman"/>
+              </w:rPr>
+              <w:t>et créative</w:t>
+            </w:r>
+          </w:p>
+        </w:tc>
+        <w:tc>
+          <w:tcPr>
+            <w:tcW w:w="4531" w:type="dxa"/>
+          </w:tcPr>
+          <w:p>
+            <w:pPr>
+              <w:jc w:val="center"/>
+              <w:rPr>
+                <w:rFonts w:ascii="Calibri" w:eastAsia="Calibri" w:hAnsi="Calibri" w:cs="Times New Roman"/>
+              </w:rPr>
+            </w:pPr>
+          </w:p>
+        </w:tc>
+      </w:tr>
+      <w:tr>
+        <w:tc>
+          <w:tcPr>
+            <w:tcW w:w="4531" w:type="dxa"/>
+            <w:shd w:val="clear" w:color="auto" w:fill="D9D9D9"/>
+          </w:tcPr>
+          <w:p>
+            <w:pPr>
+              <w:jc w:val="center"/>
+              <w:rPr>
+                <w:rFonts w:ascii="Calibri" w:eastAsia="Calibri" w:hAnsi="Calibri" w:cs="Times New Roman"/>
+                <w:sz w:val="28"/>
+                <w:szCs w:val="28"/>
+              </w:rPr>
+            </w:pPr>
+            <w:r>
+              <w:rPr>
+                <w:rFonts w:ascii="Calibri" w:eastAsia="Calibri" w:hAnsi="Calibri" w:cs="Times New Roman"/>
+                <w:sz w:val="28"/>
+                <w:szCs w:val="28"/>
+              </w:rPr>
+              <w:t>OPPORTUNITES</w:t>
+            </w:r>
+          </w:p>
+        </w:tc>
+        <w:tc>
+          <w:tcPr>
+            <w:tcW w:w="4531" w:type="dxa"/>
+            <w:shd w:val="clear" w:color="auto" w:fill="D9D9D9"/>
+          </w:tcPr>
+          <w:p>
+            <w:pPr>
+              <w:jc w:val="center"/>
+              <w:rPr>
+                <w:rFonts w:ascii="Calibri" w:eastAsia="Calibri" w:hAnsi="Calibri" w:cs="Times New Roman"/>
+                <w:sz w:val="28"/>
+                <w:szCs w:val="28"/>
+              </w:rPr>
+            </w:pPr>
+            <w:r>
+              <w:rPr>
+                <w:rFonts w:ascii="Calibri" w:eastAsia="Calibri" w:hAnsi="Calibri" w:cs="Times New Roman"/>
+                <w:sz w:val="28"/>
+                <w:szCs w:val="28"/>
+              </w:rPr>
+              <w:t>MENACES</w:t>
+            </w:r>
+          </w:p>
+        </w:tc>
+      </w:tr>
+      <w:tr>
+        <w:tc>
+          <w:tcPr>
+            <w:tcW w:w="4531" w:type="dxa"/>
+          </w:tcPr>
+          <w:p>
+            <w:pPr>
+              <w:jc w:val="center"/>
+              <w:rPr>
+                <w:rFonts w:ascii="Calibri" w:eastAsia="Calibri" w:hAnsi="Calibri" w:cs="Times New Roman"/>
+              </w:rPr>
+            </w:pPr>
+            <w:r>
+              <w:rPr>
+                <w:rFonts w:ascii="Calibri" w:eastAsia="Calibri" w:hAnsi="Calibri" w:cs="Times New Roman"/>
+              </w:rPr>
+              <w:t>Découvrir la robotique</w:t>
+            </w:r>
+          </w:p>
+        </w:tc>
+        <w:tc>
+          <w:tcPr>
+            <w:tcW w:w="4531" w:type="dxa"/>
+          </w:tcPr>
+          <w:p>
+            <w:pPr>
+              <w:jc w:val="center"/>
+              <w:rPr>
+                <w:rFonts w:ascii="Calibri" w:eastAsia="Calibri" w:hAnsi="Calibri" w:cs="Times New Roman"/>
+              </w:rPr>
+            </w:pPr>
+            <w:r>
+              <w:rPr>
+                <w:rFonts w:ascii="Calibri" w:eastAsia="Calibri" w:hAnsi="Calibri" w:cs="Times New Roman"/>
+              </w:rPr>
+              <w:t>manque de financement</w:t>
+            </w:r>
+          </w:p>
+        </w:tc>
+      </w:tr>
+      <w:tr>
+        <w:tc>
+          <w:tcPr>
+            <w:tcW w:w="4531" w:type="dxa"/>
+          </w:tcPr>
+          <w:p>
+            <w:pPr>
+              <w:jc w:val="center"/>
+              <w:rPr>
+                <w:rFonts w:ascii="Calibri" w:eastAsia="Calibri" w:hAnsi="Calibri" w:cs="Times New Roman"/>
+              </w:rPr>
+            </w:pPr>
+            <w:r>
+              <w:rPr>
+                <w:rFonts w:ascii="Calibri" w:eastAsia="Calibri" w:hAnsi="Calibri" w:cs="Times New Roman"/>
+              </w:rPr>
+              <w:t xml:space="preserve">Développer des nouvelles compétences </w:t>
+            </w:r>
+            <w:r>
+              <w:rPr>
+                <w:rFonts w:ascii="Calibri" w:eastAsia="Calibri" w:hAnsi="Calibri" w:cs="Times New Roman"/>
+              </w:rPr>
+              <w:t>techniques et organisationnelles</w:t>
+            </w:r>
+          </w:p>
+        </w:tc>
+        <w:tc>
+          <w:tcPr>
+            <w:tcW w:w="4531" w:type="dxa"/>
+          </w:tcPr>
+          <w:p>
+            <w:pPr>
+              <w:jc w:val="center"/>
+              <w:rPr>
+                <w:rFonts w:ascii="Calibri" w:eastAsia="Calibri" w:hAnsi="Calibri" w:cs="Times New Roman"/>
+              </w:rPr>
+            </w:pPr>
+            <w:r>
+              <w:rPr>
+                <w:rFonts w:ascii="Calibri" w:eastAsia="Calibri" w:hAnsi="Calibri" w:cs="Times New Roman"/>
+              </w:rPr>
+              <w:t>Perte de motivation</w:t>
+            </w:r>
+          </w:p>
+        </w:tc>
+      </w:tr>
+      <w:tr>
+        <w:tc>
+          <w:tcPr>
+            <w:tcW w:w="4531" w:type="dxa"/>
+          </w:tcPr>
+          <w:p>
+            <w:pPr>
+              <w:tabs>
+                <w:tab w:val="left" w:pos="1290"/>
+                <w:tab w:val="center" w:pos="2157"/>
+              </w:tabs>
+              <w:jc w:val="center"/>
+              <w:rPr>
+                <w:rFonts w:ascii="Calibri" w:eastAsia="Calibri" w:hAnsi="Calibri" w:cs="Times New Roman"/>
+              </w:rPr>
+            </w:pPr>
+            <w:r>
+              <w:rPr>
+                <w:rFonts w:ascii="Calibri" w:eastAsia="Calibri" w:hAnsi="Calibri" w:cs="Times New Roman"/>
+              </w:rPr>
+              <w:t>Initier les étudiants de l’école à la robotique</w:t>
+            </w:r>
+          </w:p>
+        </w:tc>
+        <w:tc>
+          <w:tcPr>
+            <w:tcW w:w="4531" w:type="dxa"/>
+          </w:tcPr>
+          <w:p>
+            <w:pPr>
+              <w:jc w:val="center"/>
+              <w:rPr>
+                <w:rFonts w:ascii="Calibri" w:eastAsia="Calibri" w:hAnsi="Calibri" w:cs="Times New Roman"/>
+              </w:rPr>
+            </w:pPr>
+            <w:r>
+              <w:rPr>
+                <w:rFonts w:ascii="Calibri" w:eastAsia="Calibri" w:hAnsi="Calibri" w:cs="Times New Roman"/>
+              </w:rPr>
+              <w:t xml:space="preserve">Insatisfaction </w:t>
+            </w:r>
+            <w:r>
+              <w:rPr>
+                <w:rFonts w:ascii="Calibri" w:eastAsia="Calibri" w:hAnsi="Calibri" w:cs="Times New Roman"/>
+              </w:rPr>
+              <w:t>de suiveur</w:t>
+            </w:r>
+          </w:p>
+        </w:tc>
+      </w:tr>
+      <w:tr>
+        <w:tc>
+          <w:tcPr>
+            <w:tcW w:w="4531" w:type="dxa"/>
+          </w:tcPr>
+          <w:p>
+            <w:pPr>
+              <w:jc w:val="center"/>
+              <w:rPr>
+                <w:rFonts w:ascii="Calibri" w:eastAsia="Calibri" w:hAnsi="Calibri" w:cs="Times New Roman"/>
+              </w:rPr>
+            </w:pPr>
+            <w:r>
+              <w:rPr>
+                <w:rFonts w:ascii="Calibri" w:eastAsia="Calibri" w:hAnsi="Calibri" w:cs="Times New Roman"/>
+              </w:rPr>
+              <w:t>Mettre en place une filière de la robotique à IN’TECH INFO</w:t>
+            </w:r>
+          </w:p>
+        </w:tc>
+        <w:tc>
+          <w:tcPr>
+            <w:tcW w:w="4531" w:type="dxa"/>
+          </w:tcPr>
+          <w:p>
+            <w:pPr>
+              <w:jc w:val="center"/>
+              <w:rPr>
+                <w:rFonts w:ascii="Calibri" w:eastAsia="Calibri" w:hAnsi="Calibri" w:cs="Times New Roman"/>
+              </w:rPr>
+            </w:pPr>
+            <w:r>
+              <w:rPr>
+                <w:rFonts w:ascii="Calibri" w:eastAsia="Calibri" w:hAnsi="Calibri" w:cs="Times New Roman"/>
+              </w:rPr>
+              <w:t xml:space="preserve">Composants </w:t>
+            </w:r>
+            <w:proofErr w:type="gramStart"/>
+            <w:r>
+              <w:rPr>
+                <w:rFonts w:ascii="Calibri" w:eastAsia="Calibri" w:hAnsi="Calibri" w:cs="Times New Roman"/>
+              </w:rPr>
+              <w:t>endommager</w:t>
+            </w:r>
+            <w:proofErr w:type="gramEnd"/>
+          </w:p>
+        </w:tc>
+      </w:tr>
+      <w:tr>
+        <w:tc>
+          <w:tcPr>
+            <w:tcW w:w="4531" w:type="dxa"/>
+          </w:tcPr>
+          <w:p>
+            <w:pPr>
+              <w:jc w:val="center"/>
+              <w:rPr>
+                <w:rFonts w:ascii="Calibri" w:eastAsia="Calibri" w:hAnsi="Calibri" w:cs="Times New Roman"/>
+              </w:rPr>
+            </w:pPr>
+            <w:r>
+              <w:rPr>
+                <w:rFonts w:ascii="Calibri" w:eastAsia="Calibri" w:hAnsi="Calibri" w:cs="Times New Roman"/>
+              </w:rPr>
+              <w:t>Bonne image de l’école</w:t>
+            </w:r>
+          </w:p>
+        </w:tc>
+        <w:tc>
+          <w:tcPr>
+            <w:tcW w:w="4531" w:type="dxa"/>
+          </w:tcPr>
+          <w:p>
+            <w:pPr>
+              <w:jc w:val="center"/>
+              <w:rPr>
+                <w:rFonts w:ascii="Calibri" w:eastAsia="Calibri" w:hAnsi="Calibri" w:cs="Times New Roman"/>
+              </w:rPr>
+            </w:pPr>
+            <w:r>
+              <w:rPr>
+                <w:rFonts w:ascii="Calibri" w:eastAsia="Calibri" w:hAnsi="Calibri" w:cs="Times New Roman"/>
+              </w:rPr>
+              <w:t>Pertes morales : en cas d’échec du projet</w:t>
+            </w:r>
+          </w:p>
+        </w:tc>
+      </w:tr>
+    </w:tbl>
+    <w:p/>
+    <w:p/>
     <w:p>
       <w:pPr>
         <w:pStyle w:val="Titre2"/>
       </w:pPr>
-      <w:bookmarkStart w:id="8" w:name="_Toc415585130"/>
+      <w:bookmarkStart w:id="7" w:name="_Toc415585130"/>
       <w:r>
         <w:t>Etudes d’opportunités à mener</w:t>
       </w:r>
-      <w:bookmarkEnd w:id="8"/>
+      <w:bookmarkEnd w:id="7"/>
     </w:p>
     <w:p>
       <w:r>
@@ -1878,7 +2691,6 @@
                 </w:p>
               </w:txbxContent>
             </v:textbox>
-            <w10:wrap type="none"/>
             <w10:anchorlock/>
           </v:shape>
         </w:pict>
@@ -1888,21 +2700,21 @@
       <w:pPr>
         <w:pStyle w:val="Titre1"/>
       </w:pPr>
-      <w:bookmarkStart w:id="9" w:name="_Toc415585131"/>
+      <w:bookmarkStart w:id="8" w:name="_Toc415585131"/>
       <w:r>
         <w:t>Faisabilité</w:t>
       </w:r>
+      <w:bookmarkEnd w:id="8"/>
+    </w:p>
+    <w:p>
+      <w:pPr>
+        <w:pStyle w:val="Titre2"/>
+      </w:pPr>
+      <w:bookmarkStart w:id="9" w:name="_Toc415585132"/>
+      <w:r>
+        <w:t>Etudes de faisabilité</w:t>
+      </w:r>
       <w:bookmarkEnd w:id="9"/>
-    </w:p>
-    <w:p>
-      <w:pPr>
-        <w:pStyle w:val="Titre2"/>
-      </w:pPr>
-      <w:bookmarkStart w:id="10" w:name="_Toc415585132"/>
-      <w:r>
-        <w:t>Etudes de faisabilité</w:t>
-      </w:r>
-      <w:bookmarkEnd w:id="10"/>
     </w:p>
     <w:p>
       <w:r>
@@ -1928,7 +2740,6 @@
                 <w:p/>
               </w:txbxContent>
             </v:textbox>
-            <w10:wrap type="none"/>
             <w10:anchorlock/>
           </v:shape>
         </w:pict>
@@ -1936,14 +2747,105 @@
     </w:p>
     <w:p>
       <w:pPr>
+        <w:spacing w:before="96" w:after="96" w:line="240" w:lineRule="auto"/>
+        <w:ind w:firstLine="708"/>
+        <w:rPr>
+          <w:rFonts w:cs="Arial"/>
+        </w:rPr>
+      </w:pPr>
+      <w:r>
+        <w:rPr>
+          <w:rFonts w:cs="Arial"/>
+        </w:rPr>
+        <w:t xml:space="preserve">Notre équipe composée de </w:t>
+      </w:r>
+      <w:r>
+        <w:rPr>
+          <w:rFonts w:cs="Arial"/>
+        </w:rPr>
+        <w:t>2</w:t>
+      </w:r>
+      <w:r>
+        <w:rPr>
+          <w:rFonts w:cs="Arial"/>
+        </w:rPr>
+        <w:t xml:space="preserve"> membres</w:t>
+      </w:r>
+      <w:r>
+        <w:rPr>
+          <w:rFonts w:cs="Arial"/>
+        </w:rPr>
+        <w:t xml:space="preserve"> qui travaillent ensemble depuis 2 ans</w:t>
+      </w:r>
+      <w:r>
+        <w:rPr>
+          <w:rFonts w:cs="Arial"/>
+        </w:rPr>
+        <w:t xml:space="preserve"> ce </w:t>
+      </w:r>
+      <w:r>
+        <w:rPr>
+          <w:rFonts w:cs="Arial"/>
+        </w:rPr>
+        <w:t>qui nous permettra de réaliser R-Smart, atteindre nos objectifs et d’accomplir notre mission.</w:t>
+      </w:r>
+    </w:p>
+    <w:p>
+      <w:pPr>
+        <w:spacing w:before="96" w:after="96" w:line="240" w:lineRule="auto"/>
+        <w:ind w:firstLine="708"/>
+        <w:rPr>
+          <w:rFonts w:cs="Arial"/>
+        </w:rPr>
+      </w:pPr>
+      <w:r>
+        <w:rPr>
+          <w:rFonts w:cs="Arial"/>
+        </w:rPr>
+        <w:t>Nous sommes suivis par Olivier SPNELLI qui connait très bien nos qualités et nos faiblesses et nos caractères.</w:t>
+      </w:r>
+    </w:p>
+    <w:p>
+      <w:pPr>
+        <w:spacing w:before="96" w:after="96" w:line="240" w:lineRule="auto"/>
+        <w:ind w:firstLine="708"/>
+      </w:pPr>
+      <w:r>
+        <w:rPr>
+          <w:rFonts w:cs="Arial"/>
+        </w:rPr>
+        <w:t xml:space="preserve">De plus, le projet est financé par le directeur de l’école qui nous encourage </w:t>
+      </w:r>
+      <w:r>
+        <w:rPr>
+          <w:rFonts w:cs="Arial"/>
+        </w:rPr>
+        <w:t>et qui compte sur nos compétences techniques</w:t>
+      </w:r>
+      <w:r>
+        <w:rPr>
+          <w:rFonts w:cs="Arial"/>
+        </w:rPr>
+        <w:t xml:space="preserve">  pour</w:t>
+      </w:r>
+      <w:r>
+        <w:rPr>
+          <w:rFonts w:cs="Arial"/>
+        </w:rPr>
+        <w:t xml:space="preserve"> bien mener nos objectifs.</w:t>
+      </w:r>
+    </w:p>
+    <w:p/>
+    <w:p>
+      <w:pPr>
         <w:pStyle w:val="Titre2"/>
       </w:pPr>
-      <w:bookmarkStart w:id="11" w:name="_Toc415585133"/>
+      <w:bookmarkStart w:id="10" w:name="_Toc415585133"/>
       <w:r>
         <w:lastRenderedPageBreak/>
         <w:t>Risques et actions en conséquence</w:t>
       </w:r>
-      <w:bookmarkEnd w:id="11"/>
+      <w:bookmarkEnd w:id="10"/>
     </w:p>
     <w:p>
       <w:r>
@@ -1982,32 +2884,543 @@
                 </w:p>
               </w:txbxContent>
             </v:textbox>
-            <w10:wrap type="none"/>
             <w10:anchorlock/>
           </v:shape>
         </w:pict>
       </w:r>
     </w:p>
+    <w:tbl>
+      <w:tblPr>
+        <w:tblStyle w:val="Grilledutableau"/>
+        <w:tblW w:w="9062" w:type="dxa"/>
+        <w:jc w:val="center"/>
+        <w:tblLook w:val="04A0" w:firstRow="1" w:lastRow="0" w:firstColumn="1" w:lastColumn="0" w:noHBand="0" w:noVBand="1"/>
+      </w:tblPr>
+      <w:tblGrid>
+        <w:gridCol w:w="2018"/>
+        <w:gridCol w:w="4023"/>
+        <w:gridCol w:w="3021"/>
+      </w:tblGrid>
+      <w:tr>
+        <w:trPr>
+          <w:jc w:val="center"/>
+        </w:trPr>
+        <w:tc>
+          <w:tcPr>
+            <w:tcW w:w="2018" w:type="dxa"/>
+            <w:shd w:val="clear" w:color="auto" w:fill="auto"/>
+            <w:tcMar>
+              <w:left w:w="108" w:type="dxa"/>
+            </w:tcMar>
+            <w:vAlign w:val="center"/>
+          </w:tcPr>
+          <w:p>
+            <w:pPr>
+              <w:spacing w:after="200" w:line="276" w:lineRule="auto"/>
+              <w:rPr>
+                <w:b/>
+                <w:lang w:val="en-US"/>
+              </w:rPr>
+            </w:pPr>
+            <w:proofErr w:type="spellStart"/>
+            <w:r>
+              <w:rPr>
+                <w:b/>
+                <w:lang w:val="en-US"/>
+              </w:rPr>
+              <w:t>Risques</w:t>
+            </w:r>
+            <w:proofErr w:type="spellEnd"/>
+          </w:p>
+        </w:tc>
+        <w:tc>
+          <w:tcPr>
+            <w:tcW w:w="4023" w:type="dxa"/>
+            <w:shd w:val="clear" w:color="auto" w:fill="auto"/>
+            <w:tcMar>
+              <w:left w:w="108" w:type="dxa"/>
+            </w:tcMar>
+            <w:vAlign w:val="center"/>
+          </w:tcPr>
+          <w:p>
+            <w:pPr>
+              <w:spacing w:after="200" w:line="276" w:lineRule="auto"/>
+              <w:rPr>
+                <w:b/>
+                <w:lang w:val="en-US"/>
+              </w:rPr>
+            </w:pPr>
+            <w:proofErr w:type="spellStart"/>
+            <w:r>
+              <w:rPr>
+                <w:b/>
+                <w:lang w:val="en-US"/>
+              </w:rPr>
+              <w:t>Problèmes</w:t>
+            </w:r>
+            <w:proofErr w:type="spellEnd"/>
+          </w:p>
+        </w:tc>
+        <w:tc>
+          <w:tcPr>
+            <w:tcW w:w="3021" w:type="dxa"/>
+            <w:shd w:val="clear" w:color="auto" w:fill="auto"/>
+            <w:tcMar>
+              <w:left w:w="108" w:type="dxa"/>
+            </w:tcMar>
+            <w:vAlign w:val="center"/>
+          </w:tcPr>
+          <w:p>
+            <w:pPr>
+              <w:spacing w:after="200" w:line="276" w:lineRule="auto"/>
+              <w:rPr>
+                <w:b/>
+                <w:lang w:val="en-US"/>
+              </w:rPr>
+            </w:pPr>
+            <w:r>
+              <w:rPr>
+                <w:b/>
+                <w:lang w:val="en-US"/>
+              </w:rPr>
+              <w:t>Solutions</w:t>
+            </w:r>
+          </w:p>
+        </w:tc>
+      </w:tr>
+      <w:tr>
+        <w:trPr>
+          <w:jc w:val="center"/>
+        </w:trPr>
+        <w:tc>
+          <w:tcPr>
+            <w:tcW w:w="2018" w:type="dxa"/>
+            <w:vMerge w:val="restart"/>
+            <w:shd w:val="clear" w:color="auto" w:fill="auto"/>
+            <w:tcMar>
+              <w:left w:w="108" w:type="dxa"/>
+            </w:tcMar>
+            <w:vAlign w:val="center"/>
+          </w:tcPr>
+          <w:p>
+            <w:pPr>
+              <w:spacing w:after="200" w:line="276" w:lineRule="auto"/>
+              <w:rPr>
+                <w:b/>
+                <w:lang w:val="en-US"/>
+              </w:rPr>
+            </w:pPr>
+            <w:r>
+              <w:rPr>
+                <w:b/>
+                <w:lang w:val="en-US"/>
+              </w:rPr>
+              <w:t>Techniques</w:t>
+            </w:r>
+          </w:p>
+        </w:tc>
+        <w:tc>
+          <w:tcPr>
+            <w:tcW w:w="4023" w:type="dxa"/>
+            <w:shd w:val="clear" w:color="auto" w:fill="auto"/>
+            <w:tcMar>
+              <w:left w:w="108" w:type="dxa"/>
+            </w:tcMar>
+            <w:vAlign w:val="center"/>
+          </w:tcPr>
+          <w:p>
+            <w:pPr>
+              <w:spacing w:after="200" w:line="276" w:lineRule="auto"/>
+              <w:rPr>
+                <w:lang w:val="en-US"/>
+              </w:rPr>
+            </w:pPr>
+            <w:proofErr w:type="spellStart"/>
+            <w:r>
+              <w:rPr>
+                <w:lang w:val="en-US"/>
+              </w:rPr>
+              <w:t>Composant</w:t>
+            </w:r>
+            <w:proofErr w:type="spellEnd"/>
+            <w:r>
+              <w:rPr>
+                <w:lang w:val="en-US"/>
+              </w:rPr>
+              <w:t xml:space="preserve"> </w:t>
+            </w:r>
+            <w:proofErr w:type="spellStart"/>
+            <w:r>
+              <w:rPr>
+                <w:lang w:val="en-US"/>
+              </w:rPr>
+              <w:t>endommagé</w:t>
+            </w:r>
+            <w:proofErr w:type="spellEnd"/>
+            <w:r>
+              <w:rPr>
+                <w:lang w:val="en-US"/>
+              </w:rPr>
+              <w:t xml:space="preserve"> </w:t>
+            </w:r>
+          </w:p>
+        </w:tc>
+        <w:tc>
+          <w:tcPr>
+            <w:tcW w:w="3021" w:type="dxa"/>
+            <w:shd w:val="clear" w:color="auto" w:fill="auto"/>
+            <w:tcMar>
+              <w:left w:w="108" w:type="dxa"/>
+            </w:tcMar>
+            <w:vAlign w:val="center"/>
+          </w:tcPr>
+          <w:p>
+            <w:pPr>
+              <w:spacing w:after="200" w:line="276" w:lineRule="auto"/>
+            </w:pPr>
+            <w:r>
+              <w:t>Réparation ou achat d’un nouveau composant</w:t>
+            </w:r>
+          </w:p>
+        </w:tc>
+      </w:tr>
+      <w:tr>
+        <w:trPr>
+          <w:jc w:val="center"/>
+        </w:trPr>
+        <w:tc>
+          <w:tcPr>
+            <w:tcW w:w="2018" w:type="dxa"/>
+            <w:vMerge/>
+            <w:shd w:val="clear" w:color="auto" w:fill="auto"/>
+            <w:tcMar>
+              <w:left w:w="108" w:type="dxa"/>
+            </w:tcMar>
+            <w:vAlign w:val="center"/>
+          </w:tcPr>
+          <w:p>
+            <w:pPr>
+              <w:spacing w:after="200" w:line="276" w:lineRule="auto"/>
+              <w:rPr>
+                <w:b/>
+              </w:rPr>
+            </w:pPr>
+          </w:p>
+        </w:tc>
+        <w:tc>
+          <w:tcPr>
+            <w:tcW w:w="4023" w:type="dxa"/>
+            <w:shd w:val="clear" w:color="auto" w:fill="auto"/>
+            <w:tcMar>
+              <w:left w:w="108" w:type="dxa"/>
+            </w:tcMar>
+            <w:vAlign w:val="center"/>
+          </w:tcPr>
+          <w:p>
+            <w:pPr>
+              <w:spacing w:after="200" w:line="276" w:lineRule="auto"/>
+              <w:rPr>
+                <w:lang w:val="en-US"/>
+              </w:rPr>
+            </w:pPr>
+            <w:proofErr w:type="spellStart"/>
+            <w:r>
+              <w:rPr>
+                <w:lang w:val="en-US"/>
+              </w:rPr>
+              <w:t>Problème</w:t>
+            </w:r>
+            <w:proofErr w:type="spellEnd"/>
+            <w:r>
+              <w:rPr>
+                <w:lang w:val="en-US"/>
+              </w:rPr>
+              <w:t xml:space="preserve"> de </w:t>
+            </w:r>
+            <w:proofErr w:type="spellStart"/>
+            <w:r>
+              <w:rPr>
+                <w:lang w:val="en-US"/>
+              </w:rPr>
+              <w:t>connexion</w:t>
+            </w:r>
+            <w:proofErr w:type="spellEnd"/>
+            <w:r>
+              <w:rPr>
+                <w:lang w:val="en-US"/>
+              </w:rPr>
+              <w:t xml:space="preserve"> </w:t>
+            </w:r>
+            <w:proofErr w:type="spellStart"/>
+            <w:r>
+              <w:rPr>
+                <w:lang w:val="en-US"/>
+              </w:rPr>
+              <w:t>WiFi</w:t>
+            </w:r>
+            <w:proofErr w:type="spellEnd"/>
+          </w:p>
+        </w:tc>
+        <w:tc>
+          <w:tcPr>
+            <w:tcW w:w="3021" w:type="dxa"/>
+            <w:shd w:val="clear" w:color="auto" w:fill="auto"/>
+            <w:tcMar>
+              <w:left w:w="108" w:type="dxa"/>
+            </w:tcMar>
+            <w:vAlign w:val="center"/>
+          </w:tcPr>
+          <w:p>
+            <w:pPr>
+              <w:spacing w:after="200" w:line="276" w:lineRule="auto"/>
+            </w:pPr>
+            <w:r>
+              <w:t>Contacter le service info de l’école</w:t>
+            </w:r>
+          </w:p>
+        </w:tc>
+      </w:tr>
+      <w:tr>
+        <w:trPr>
+          <w:jc w:val="center"/>
+        </w:trPr>
+        <w:tc>
+          <w:tcPr>
+            <w:tcW w:w="2018" w:type="dxa"/>
+            <w:shd w:val="clear" w:color="auto" w:fill="auto"/>
+            <w:tcMar>
+              <w:left w:w="108" w:type="dxa"/>
+            </w:tcMar>
+            <w:vAlign w:val="center"/>
+          </w:tcPr>
+          <w:p>
+            <w:pPr>
+              <w:spacing w:after="200" w:line="276" w:lineRule="auto"/>
+              <w:rPr>
+                <w:b/>
+                <w:lang w:val="en-US"/>
+              </w:rPr>
+            </w:pPr>
+            <w:proofErr w:type="spellStart"/>
+            <w:r>
+              <w:rPr>
+                <w:b/>
+                <w:lang w:val="en-US"/>
+              </w:rPr>
+              <w:t>Organisationnels</w:t>
+            </w:r>
+            <w:proofErr w:type="spellEnd"/>
+          </w:p>
+        </w:tc>
+        <w:tc>
+          <w:tcPr>
+            <w:tcW w:w="4023" w:type="dxa"/>
+            <w:shd w:val="clear" w:color="auto" w:fill="auto"/>
+            <w:tcMar>
+              <w:left w:w="108" w:type="dxa"/>
+            </w:tcMar>
+            <w:vAlign w:val="center"/>
+          </w:tcPr>
+          <w:p>
+            <w:pPr>
+              <w:spacing w:after="200" w:line="276" w:lineRule="auto"/>
+            </w:pPr>
+            <w:r>
+              <w:t>Membre d’équipe absent ou malade</w:t>
+            </w:r>
+          </w:p>
+        </w:tc>
+        <w:tc>
+          <w:tcPr>
+            <w:tcW w:w="3021" w:type="dxa"/>
+            <w:shd w:val="clear" w:color="auto" w:fill="auto"/>
+            <w:tcMar>
+              <w:left w:w="108" w:type="dxa"/>
+            </w:tcMar>
+            <w:vAlign w:val="center"/>
+          </w:tcPr>
+          <w:p>
+            <w:pPr>
+              <w:spacing w:after="200" w:line="276" w:lineRule="auto"/>
+            </w:pPr>
+            <w:r>
+              <w:t>Travail autonome</w:t>
+            </w:r>
+          </w:p>
+        </w:tc>
+      </w:tr>
+      <w:tr>
+        <w:trPr>
+          <w:jc w:val="center"/>
+        </w:trPr>
+        <w:tc>
+          <w:tcPr>
+            <w:tcW w:w="2018" w:type="dxa"/>
+            <w:shd w:val="clear" w:color="auto" w:fill="auto"/>
+            <w:tcMar>
+              <w:left w:w="108" w:type="dxa"/>
+            </w:tcMar>
+            <w:vAlign w:val="center"/>
+          </w:tcPr>
+          <w:p>
+            <w:pPr>
+              <w:spacing w:after="200" w:line="276" w:lineRule="auto"/>
+              <w:rPr>
+                <w:b/>
+                <w:lang w:val="en-US"/>
+              </w:rPr>
+            </w:pPr>
+            <w:proofErr w:type="spellStart"/>
+            <w:r>
+              <w:rPr>
+                <w:b/>
+                <w:lang w:val="en-US"/>
+              </w:rPr>
+              <w:t>Gestion</w:t>
+            </w:r>
+            <w:proofErr w:type="spellEnd"/>
+            <w:r>
+              <w:rPr>
+                <w:b/>
+                <w:lang w:val="en-US"/>
+              </w:rPr>
+              <w:t xml:space="preserve"> de </w:t>
+            </w:r>
+            <w:proofErr w:type="spellStart"/>
+            <w:r>
+              <w:rPr>
+                <w:b/>
+                <w:lang w:val="en-US"/>
+              </w:rPr>
+              <w:t>projet</w:t>
+            </w:r>
+            <w:proofErr w:type="spellEnd"/>
+          </w:p>
+        </w:tc>
+        <w:tc>
+          <w:tcPr>
+            <w:tcW w:w="4023" w:type="dxa"/>
+            <w:shd w:val="clear" w:color="auto" w:fill="auto"/>
+            <w:tcMar>
+              <w:left w:w="108" w:type="dxa"/>
+            </w:tcMar>
+            <w:vAlign w:val="center"/>
+          </w:tcPr>
+          <w:p>
+            <w:pPr>
+              <w:spacing w:after="200" w:line="276" w:lineRule="auto"/>
+              <w:rPr>
+                <w:lang w:val="en-US"/>
+              </w:rPr>
+            </w:pPr>
+            <w:proofErr w:type="spellStart"/>
+            <w:r>
+              <w:rPr>
+                <w:lang w:val="en-US"/>
+              </w:rPr>
+              <w:t>Désaccord</w:t>
+            </w:r>
+            <w:proofErr w:type="spellEnd"/>
+            <w:r>
+              <w:rPr>
+                <w:lang w:val="en-US"/>
+              </w:rPr>
+              <w:t xml:space="preserve"> </w:t>
+            </w:r>
+            <w:proofErr w:type="spellStart"/>
+            <w:r>
+              <w:rPr>
+                <w:lang w:val="en-US"/>
+              </w:rPr>
+              <w:t>dans</w:t>
+            </w:r>
+            <w:proofErr w:type="spellEnd"/>
+            <w:r>
+              <w:rPr>
+                <w:lang w:val="en-US"/>
+              </w:rPr>
+              <w:t xml:space="preserve"> </w:t>
+            </w:r>
+            <w:proofErr w:type="spellStart"/>
+            <w:r>
+              <w:rPr>
+                <w:lang w:val="en-US"/>
+              </w:rPr>
+              <w:t>l’équipe</w:t>
+            </w:r>
+            <w:proofErr w:type="spellEnd"/>
+          </w:p>
+        </w:tc>
+        <w:tc>
+          <w:tcPr>
+            <w:tcW w:w="3021" w:type="dxa"/>
+            <w:shd w:val="clear" w:color="auto" w:fill="auto"/>
+            <w:tcMar>
+              <w:left w:w="108" w:type="dxa"/>
+            </w:tcMar>
+            <w:vAlign w:val="center"/>
+          </w:tcPr>
+          <w:p>
+            <w:pPr>
+              <w:spacing w:after="200" w:line="276" w:lineRule="auto"/>
+              <w:rPr>
+                <w:lang w:val="en-US"/>
+              </w:rPr>
+            </w:pPr>
+            <w:r>
+              <w:rPr>
+                <w:lang w:val="en-US"/>
+              </w:rPr>
+              <w:t xml:space="preserve">Reunion des </w:t>
+            </w:r>
+            <w:proofErr w:type="spellStart"/>
+            <w:r>
+              <w:rPr>
+                <w:lang w:val="en-US"/>
+              </w:rPr>
+              <w:t>membres</w:t>
+            </w:r>
+            <w:proofErr w:type="spellEnd"/>
+            <w:r>
+              <w:rPr>
+                <w:lang w:val="en-US"/>
+              </w:rPr>
+              <w:t xml:space="preserve"> du </w:t>
+            </w:r>
+            <w:proofErr w:type="spellStart"/>
+            <w:r>
+              <w:rPr>
+                <w:lang w:val="en-US"/>
+              </w:rPr>
+              <w:t>groupe</w:t>
+            </w:r>
+            <w:proofErr w:type="spellEnd"/>
+          </w:p>
+        </w:tc>
+      </w:tr>
+    </w:tbl>
+    <w:p/>
     <w:p>
       <w:pPr>
         <w:pStyle w:val="Titre1"/>
       </w:pPr>
-      <w:bookmarkStart w:id="12" w:name="_Toc415585134"/>
+      <w:bookmarkStart w:id="11" w:name="_Toc415585134"/>
       <w:r>
         <w:t>Aspects économiques ou matériels</w:t>
       </w:r>
+      <w:bookmarkEnd w:id="11"/>
+    </w:p>
+    <w:p>
+      <w:pPr>
+        <w:pStyle w:val="Titre2"/>
+      </w:pPr>
+      <w:bookmarkStart w:id="12" w:name="_Toc415585135"/>
+      <w:r>
+        <w:t>Budget prévisionnel</w:t>
+      </w:r>
       <w:bookmarkEnd w:id="12"/>
     </w:p>
-    <w:p>
-      <w:pPr>
-        <w:pStyle w:val="Titre2"/>
-      </w:pPr>
-      <w:bookmarkStart w:id="13" w:name="_Toc415585135"/>
-      <w:r>
-        <w:t>Budget prévisionnel</w:t>
-      </w:r>
-      <w:bookmarkEnd w:id="13"/>
-    </w:p>
+    <w:bookmarkStart w:id="13" w:name="_GoBack"/>
     <w:p>
       <w:r>
         <w:pict>
@@ -2022,11 +3435,11 @@
                 </w:p>
               </w:txbxContent>
             </v:textbox>
-            <w10:wrap type="none"/>
             <w10:anchorlock/>
           </v:shape>
         </w:pict>
       </w:r>
+      <w:bookmarkEnd w:id="13"/>
     </w:p>
     <w:sectPr>
       <w:footerReference w:type="default" r:id="rId10"/>
@@ -2104,7 +3517,7 @@
           <w:rPr>
             <w:noProof/>
           </w:rPr>
-          <w:t>4</w:t>
+          <w:t>6</w:t>
         </w:r>
         <w:r>
           <w:rPr>
@@ -2115,27 +3528,14 @@
         <w:r>
           <w:t>/</w:t>
         </w:r>
-        <w:r>
-          <w:fldChar w:fldCharType="begin"/>
-        </w:r>
-        <w:r>
-          <w:instrText xml:space="preserve"> NUMPAGES  \* Arabic  \* MERGEFORMAT </w:instrText>
-        </w:r>
-        <w:r>
-          <w:fldChar w:fldCharType="separate"/>
-        </w:r>
-        <w:r>
-          <w:rPr>
-            <w:noProof/>
-          </w:rPr>
-          <w:t>5</w:t>
-        </w:r>
-        <w:r>
-          <w:rPr>
-            <w:noProof/>
-          </w:rPr>
-          <w:fldChar w:fldCharType="end"/>
-        </w:r>
+        <w:fldSimple w:instr=" NUMPAGES  \* Arabic  \* MERGEFORMAT ">
+          <w:r>
+            <w:rPr>
+              <w:noProof/>
+            </w:rPr>
+            <w:t>6</w:t>
+          </w:r>
+        </w:fldSimple>
       </w:p>
     </w:sdtContent>
   </w:sdt>
@@ -4553,6 +5953,45 @@
     <w:uiPriority w:val="99"/>
     <w:rsid w:val="007D066D"/>
   </w:style>
+  <w:style w:type="table" w:customStyle="1" w:styleId="Grilledutableau1">
+    <w:name w:val="Grille du tableau1"/>
+    <w:basedOn w:val="TableauNormal"/>
+    <w:next w:val="Grilledutableau"/>
+    <w:uiPriority w:val="39"/>
+    <w:rsid w:val="00022658"/>
+    <w:pPr>
+      <w:spacing w:after="0" w:line="240" w:lineRule="auto"/>
+    </w:pPr>
+    <w:tblPr>
+      <w:tblBorders>
+        <w:top w:val="single" w:sz="4" w:space="0" w:color="auto"/>
+        <w:left w:val="single" w:sz="4" w:space="0" w:color="auto"/>
+        <w:bottom w:val="single" w:sz="4" w:space="0" w:color="auto"/>
+        <w:right w:val="single" w:sz="4" w:space="0" w:color="auto"/>
+        <w:insideH w:val="single" w:sz="4" w:space="0" w:color="auto"/>
+        <w:insideV w:val="single" w:sz="4" w:space="0" w:color="auto"/>
+      </w:tblBorders>
+    </w:tblPr>
+  </w:style>
+  <w:style w:type="table" w:styleId="Grilledutableau">
+    <w:name w:val="Table Grid"/>
+    <w:basedOn w:val="TableauNormal"/>
+    <w:uiPriority w:val="59"/>
+    <w:rsid w:val="00022658"/>
+    <w:pPr>
+      <w:spacing w:after="0" w:line="240" w:lineRule="auto"/>
+    </w:pPr>
+    <w:tblPr>
+      <w:tblBorders>
+        <w:top w:val="single" w:sz="4" w:space="0" w:color="auto"/>
+        <w:left w:val="single" w:sz="4" w:space="0" w:color="auto"/>
+        <w:bottom w:val="single" w:sz="4" w:space="0" w:color="auto"/>
+        <w:right w:val="single" w:sz="4" w:space="0" w:color="auto"/>
+        <w:insideH w:val="single" w:sz="4" w:space="0" w:color="auto"/>
+        <w:insideV w:val="single" w:sz="4" w:space="0" w:color="auto"/>
+      </w:tblBorders>
+    </w:tblPr>
+  </w:style>
 </w:styles>
 </file>
 
@@ -4844,7 +6283,7 @@
 </file>
 
 <file path=customXml/itemProps1.xml><?xml version="1.0" encoding="utf-8"?>
-<ds:datastoreItem xmlns:ds="http://schemas.openxmlformats.org/officeDocument/2006/customXml" ds:itemID="{88EF3569-BFD3-4ACA-BAC3-EF71FCDC989B}">
+<ds:datastoreItem xmlns:ds="http://schemas.openxmlformats.org/officeDocument/2006/customXml" ds:itemID="{CADEC665-C750-49B5-AB25-BFB73868633C}">
   <ds:schemaRefs>
     <ds:schemaRef ds:uri="http://schemas.openxmlformats.org/officeDocument/2006/bibliography"/>
   </ds:schemaRefs>

</xml_diff>

<commit_message>
Update étude d'op + Specs
</commit_message>
<xml_diff>
--- a/Avant Projet/Etude d'opportunité et de faisabilité RSmart.docx
+++ b/Avant Projet/Etude d'opportunité et de faisabilité RSmart.docx
@@ -102,29 +102,15 @@
           <w:szCs w:val="56"/>
         </w:rPr>
       </w:pPr>
-      <w:r>
-        <w:fldChar w:fldCharType="begin"/>
-      </w:r>
-      <w:r>
-        <w:instrText xml:space="preserve"> DOCPROPERTY  Title  \* MERGEFORMAT </w:instrText>
-      </w:r>
-      <w:r>
-        <w:fldChar w:fldCharType="separate"/>
-      </w:r>
-      <w:r>
-        <w:rPr>
-          <w:rStyle w:val="TitreProjetCar"/>
-          <w:szCs w:val="56"/>
-        </w:rPr>
-        <w:t>Etude d'opportunité et de faisabilité</w:t>
-      </w:r>
-      <w:r>
-        <w:rPr>
-          <w:rStyle w:val="TitreProjetCar"/>
-          <w:szCs w:val="56"/>
-        </w:rPr>
-        <w:fldChar w:fldCharType="end"/>
-      </w:r>
+      <w:fldSimple w:instr=" DOCPROPERTY  Title  \* MERGEFORMAT ">
+        <w:r>
+          <w:rPr>
+            <w:rStyle w:val="TitreProjetCar"/>
+            <w:szCs w:val="56"/>
+          </w:rPr>
+          <w:t>Etude d'opportunité et de faisabilité</w:t>
+        </w:r>
+      </w:fldSimple>
       <w:r>
         <w:rPr>
           <w:rStyle w:val="StyleTitreLatin36ptCar"/>
@@ -145,24 +131,14 @@
       <w:r>
         <w:t xml:space="preserve">Version </w:t>
       </w:r>
-      <w:r>
-        <w:fldChar w:fldCharType="begin"/>
-      </w:r>
-      <w:r>
-        <w:instrText xml:space="preserve"> DOCPROPERTY  Version  \* MERGEFORMAT </w:instrText>
-      </w:r>
-      <w:r>
-        <w:fldChar w:fldCharType="separate"/>
-      </w:r>
-      <w:r>
-        <w:t>1.</w:t>
-      </w:r>
-      <w:r>
-        <w:t>0</w:t>
-      </w:r>
-      <w:r>
-        <w:fldChar w:fldCharType="end"/>
-      </w:r>
+      <w:fldSimple w:instr=" DOCPROPERTY  Version  \* MERGEFORMAT ">
+        <w:r>
+          <w:t>1.</w:t>
+        </w:r>
+        <w:r>
+          <w:t>0</w:t>
+        </w:r>
+      </w:fldSimple>
     </w:p>
     <w:p>
       <w:pPr>
@@ -176,39 +152,26 @@
       <w:pPr>
         <w:jc w:val="center"/>
       </w:pPr>
-      <w:r>
-        <w:fldChar w:fldCharType="begin"/>
-      </w:r>
-      <w:r>
-        <w:instrText xml:space="preserve"> DOCPROPERTY  Date  \* MERGEFORMAT </w:instrText>
-      </w:r>
-      <w:r>
-        <w:fldChar w:fldCharType="separate"/>
-      </w:r>
-      <w:r>
-        <w:rPr>
-          <w:sz w:val="28"/>
-        </w:rPr>
-        <w:t>31</w:t>
-      </w:r>
-      <w:r>
-        <w:rPr>
-          <w:sz w:val="28"/>
-        </w:rPr>
-        <w:t>/03/201</w:t>
-      </w:r>
-      <w:r>
-        <w:rPr>
-          <w:sz w:val="28"/>
-        </w:rPr>
-        <w:t>5</w:t>
-      </w:r>
-      <w:r>
-        <w:rPr>
-          <w:sz w:val="28"/>
-        </w:rPr>
-        <w:fldChar w:fldCharType="end"/>
-      </w:r>
+      <w:fldSimple w:instr=" DOCPROPERTY  Date  \* MERGEFORMAT ">
+        <w:r>
+          <w:rPr>
+            <w:sz w:val="28"/>
+          </w:rPr>
+          <w:t>31</w:t>
+        </w:r>
+        <w:r>
+          <w:rPr>
+            <w:sz w:val="28"/>
+          </w:rPr>
+          <w:t>/03/201</w:t>
+        </w:r>
+        <w:r>
+          <w:rPr>
+            <w:sz w:val="28"/>
+          </w:rPr>
+          <w:t>5</w:t>
+        </w:r>
+      </w:fldSimple>
     </w:p>
     <w:p>
       <w:pPr>
@@ -2144,6 +2107,28 @@
           <w:lang w:eastAsia="fr-FR"/>
         </w:rPr>
       </w:pPr>
+      <w:r>
+        <w:rPr>
+          <w:rFonts w:ascii="Calibri" w:eastAsia="Times New Roman" w:hAnsi="Calibri" w:cs="Times New Roman"/>
+          <w:color w:val="000000"/>
+          <w:sz w:val="24"/>
+          <w:szCs w:val="24"/>
+          <w:lang w:eastAsia="fr-FR"/>
+        </w:rPr>
+        <w:t>-          Réaliser une application Android permettant de contrôler le robot à distance.</w:t>
+      </w:r>
+    </w:p>
+    <w:p>
+      <w:pPr>
+        <w:spacing w:after="0" w:line="240" w:lineRule="auto"/>
+        <w:rPr>
+          <w:rFonts w:ascii="Calibri" w:eastAsia="Times New Roman" w:hAnsi="Calibri" w:cs="Times New Roman"/>
+          <w:color w:val="000000"/>
+          <w:sz w:val="24"/>
+          <w:szCs w:val="24"/>
+          <w:lang w:eastAsia="fr-FR"/>
+        </w:rPr>
+      </w:pPr>
     </w:p>
     <w:p>
       <w:pPr>
@@ -2274,6 +2259,7 @@
     </w:p>
     <w:p>
       <w:r>
+        <w:lastRenderedPageBreak/>
         <w:t>Nous pourrons par exemple y ajouter de nouveaux capteurs, une batterie plus puissante ou encore des enceintes. Les possibilités d’évolution sont infinies, de plus le projet pourra être repris par des étudiants d’IN’TECH INFO afin de leur faire découvrir la robotique.</w:t>
       </w:r>
     </w:p>
@@ -2794,15 +2780,7 @@
               <w:rPr>
                 <w:rFonts w:ascii="Calibri" w:eastAsia="Calibri" w:hAnsi="Calibri" w:cs="Times New Roman"/>
               </w:rPr>
-              <w:t>en</w:t>
-            </w:r>
-            <w:bookmarkStart w:id="7" w:name="_GoBack"/>
-            <w:bookmarkEnd w:id="7"/>
-            <w:r>
-              <w:rPr>
-                <w:rFonts w:ascii="Calibri" w:eastAsia="Calibri" w:hAnsi="Calibri" w:cs="Times New Roman"/>
-              </w:rPr>
-              <w:t>dommagés</w:t>
+              <w:t>endommagés</w:t>
             </w:r>
           </w:p>
         </w:tc>
@@ -2872,41 +2850,41 @@
       <w:pPr>
         <w:pStyle w:val="Titre2"/>
       </w:pPr>
-      <w:bookmarkStart w:id="8" w:name="_Toc415585130"/>
+      <w:bookmarkStart w:id="7" w:name="_Toc415585130"/>
       <w:r>
         <w:t>Etudes d’opportunités à mener</w:t>
+      </w:r>
+      <w:bookmarkEnd w:id="7"/>
+    </w:p>
+    <w:p>
+      <w:r>
+        <w:t>Avant de démarrer le projet, nous devons étudier quels seront les composants nécessaires au fonctionnement du robot et qui nous permettront d’atteindre nos objectifs.</w:t>
+      </w:r>
+    </w:p>
+    <w:p>
+      <w:r>
+        <w:t>Nous devons également nous renseigner sur la compatibilité des composants afin que tous fonctionne correctement.</w:t>
+      </w:r>
+    </w:p>
+    <w:p>
+      <w:pPr>
+        <w:pStyle w:val="Titre1"/>
+      </w:pPr>
+      <w:bookmarkStart w:id="8" w:name="_Toc415585131"/>
+      <w:r>
+        <w:t>Faisabilité</w:t>
       </w:r>
       <w:bookmarkEnd w:id="8"/>
     </w:p>
     <w:p>
-      <w:r>
-        <w:t>Avant de démarrer le projet, nous devons étudier quels seront les composants nécessaires au fonctionnement du robot et qui nous permettront d’atteindre nos objectifs.</w:t>
-      </w:r>
-    </w:p>
-    <w:p>
-      <w:r>
-        <w:t>Nous devons également nous renseigner sur la compatibilité des composants afin que tous fonctionne correctement.</w:t>
-      </w:r>
-    </w:p>
-    <w:p>
-      <w:pPr>
-        <w:pStyle w:val="Titre1"/>
-      </w:pPr>
-      <w:bookmarkStart w:id="9" w:name="_Toc415585131"/>
-      <w:r>
-        <w:t>Faisabilité</w:t>
+      <w:pPr>
+        <w:pStyle w:val="Titre2"/>
+      </w:pPr>
+      <w:bookmarkStart w:id="9" w:name="_Toc415585132"/>
+      <w:r>
+        <w:t>Etudes de faisabilité</w:t>
       </w:r>
       <w:bookmarkEnd w:id="9"/>
-    </w:p>
-    <w:p>
-      <w:pPr>
-        <w:pStyle w:val="Titre2"/>
-      </w:pPr>
-      <w:bookmarkStart w:id="10" w:name="_Toc415585132"/>
-      <w:r>
-        <w:t>Etudes de faisabilité</w:t>
-      </w:r>
-      <w:bookmarkEnd w:id="10"/>
     </w:p>
     <w:p/>
     <w:p>
@@ -3014,11 +2992,11 @@
       <w:pPr>
         <w:pStyle w:val="Titre2"/>
       </w:pPr>
-      <w:bookmarkStart w:id="11" w:name="_Toc415585133"/>
+      <w:bookmarkStart w:id="10" w:name="_Toc415585133"/>
       <w:r>
         <w:t>Risques et actions en conséquence</w:t>
       </w:r>
-      <w:bookmarkEnd w:id="11"/>
+      <w:bookmarkEnd w:id="10"/>
     </w:p>
     <w:p/>
     <w:tbl>
@@ -3514,23 +3492,24 @@
       <w:pPr>
         <w:pStyle w:val="Titre1"/>
       </w:pPr>
-      <w:bookmarkStart w:id="12" w:name="_Toc415585134"/>
+      <w:bookmarkStart w:id="11" w:name="_Toc415585134"/>
       <w:r>
         <w:t>Aspects économiques ou matériels</w:t>
       </w:r>
-      <w:bookmarkEnd w:id="12"/>
+      <w:bookmarkEnd w:id="11"/>
     </w:p>
     <w:p>
       <w:pPr>
         <w:pStyle w:val="Titre2"/>
       </w:pPr>
-      <w:bookmarkStart w:id="13" w:name="_Toc415585135"/>
+      <w:bookmarkStart w:id="12" w:name="_Toc415585135"/>
       <w:r>
         <w:t>Budget prévisionnel</w:t>
       </w:r>
+      <w:bookmarkStart w:id="13" w:name="_GoBack"/>
+      <w:bookmarkEnd w:id="12"/>
       <w:bookmarkEnd w:id="13"/>
     </w:p>
-    <w:p/>
     <w:p/>
     <w:tbl>
       <w:tblPr>
@@ -4152,7 +4131,7 @@
           <w:rPr>
             <w:noProof/>
           </w:rPr>
-          <w:t>6</w:t>
+          <w:t>7</w:t>
         </w:r>
         <w:r>
           <w:rPr>
@@ -4163,27 +4142,14 @@
         <w:r>
           <w:t>/</w:t>
         </w:r>
-        <w:r>
-          <w:fldChar w:fldCharType="begin"/>
-        </w:r>
-        <w:r>
-          <w:instrText xml:space="preserve"> NUMPAGES  \* Arabic  \* MERGEFORMAT </w:instrText>
-        </w:r>
-        <w:r>
-          <w:fldChar w:fldCharType="separate"/>
-        </w:r>
-        <w:r>
-          <w:rPr>
-            <w:noProof/>
-          </w:rPr>
-          <w:t>6</w:t>
-        </w:r>
-        <w:r>
-          <w:rPr>
-            <w:noProof/>
-          </w:rPr>
-          <w:fldChar w:fldCharType="end"/>
-        </w:r>
+        <w:fldSimple w:instr=" NUMPAGES  \* Arabic  \* MERGEFORMAT ">
+          <w:r>
+            <w:rPr>
+              <w:noProof/>
+            </w:rPr>
+            <w:t>7</w:t>
+          </w:r>
+        </w:fldSimple>
       </w:p>
     </w:sdtContent>
   </w:sdt>
@@ -6931,7 +6897,7 @@
 </file>
 
 <file path=customXml/itemProps1.xml><?xml version="1.0" encoding="utf-8"?>
-<ds:datastoreItem xmlns:ds="http://schemas.openxmlformats.org/officeDocument/2006/customXml" ds:itemID="{BC187C06-5017-4030-BFF7-F647C4B8A87D}">
+<ds:datastoreItem xmlns:ds="http://schemas.openxmlformats.org/officeDocument/2006/customXml" ds:itemID="{97A519E6-9CB9-4CA9-862F-D1C73E32F4FB}">
   <ds:schemaRefs>
     <ds:schemaRef ds:uri="http://schemas.openxmlformats.org/officeDocument/2006/bibliography"/>
   </ds:schemaRefs>

</xml_diff>